<commit_message>
A.R.I V0.5.4 Actualizacion roles
</commit_message>
<xml_diff>
--- a/Roles y personajes.docx
+++ b/Roles y personajes.docx
@@ -568,235 +568,189 @@
       <w:r>
         <w:t>él</w:t>
       </w:r>
+      <w:r>
+        <w:t xml:space="preserve"> está presente para arreglarlo.</w:t>
+      </w:r>
+    </w:p>
+    <w:p>
+      <w:pPr>
+        <w:pStyle w:val="NormalWeb"/>
+        <w:spacing w:before="0" w:beforeAutospacing="0" w:after="0" w:afterAutospacing="0"/>
+      </w:pPr>
+    </w:p>
+    <w:p>
+      <w:pPr>
+        <w:pStyle w:val="NormalWeb"/>
+        <w:spacing w:before="0" w:beforeAutospacing="0" w:after="0" w:afterAutospacing="0"/>
+      </w:pPr>
+      <w:r>
+        <w:t>GRUPO11:</w:t>
+      </w:r>
+    </w:p>
+    <w:p>
+      <w:pPr>
+        <w:pStyle w:val="NormalWeb"/>
+        <w:spacing w:before="0" w:beforeAutospacing="0" w:after="0" w:afterAutospacing="0"/>
+      </w:pPr>
+      <w:r>
+        <w:t>*Proveedor de recursos</w:t>
+      </w:r>
+      <w:r>
+        <w:t>:</w:t>
+      </w:r>
+    </w:p>
+    <w:p>
+      <w:pPr>
+        <w:pStyle w:val="NormalWeb"/>
+        <w:spacing w:before="0" w:beforeAutospacing="0" w:after="0" w:afterAutospacing="0"/>
+      </w:pPr>
+      <w:r>
+        <w:rPr>
+          <w:b/>
+        </w:rPr>
+        <w:t>Eugenio</w:t>
+      </w:r>
+      <w:r>
+        <w:t xml:space="preserve">: es el que nos provee de dinero </w:t>
+      </w:r>
+      <w:r>
+        <w:t>y recursos para poder crear nuestro producto, publicidad etc… tiene 40 años, es un hombre trabajador y responsable, es el líder de cadena del CTMA en el SENA.</w:t>
+      </w:r>
+    </w:p>
+    <w:p>
+      <w:pPr>
+        <w:pStyle w:val="NormalWeb"/>
+        <w:spacing w:before="0" w:beforeAutospacing="0" w:after="0" w:afterAutospacing="0"/>
+      </w:pPr>
+    </w:p>
+    <w:p>
+      <w:pPr>
+        <w:pStyle w:val="NormalWeb"/>
+        <w:spacing w:before="0" w:beforeAutospacing="0" w:after="0" w:afterAutospacing="0"/>
+      </w:pPr>
+      <w:r>
+        <w:t>GRUPO12:</w:t>
+      </w:r>
+    </w:p>
+    <w:p>
+      <w:pPr>
+        <w:pStyle w:val="NormalWeb"/>
+        <w:spacing w:before="0" w:beforeAutospacing="0" w:after="0" w:afterAutospacing="0"/>
+      </w:pPr>
+      <w:r>
+        <w:t>*Cliente:</w:t>
+      </w:r>
+    </w:p>
+    <w:p>
+      <w:pPr>
+        <w:pStyle w:val="NormalWeb"/>
+        <w:spacing w:before="0" w:beforeAutospacing="0" w:after="0" w:afterAutospacing="0"/>
+      </w:pPr>
+      <w:r>
+        <w:rPr>
+          <w:b/>
+        </w:rPr>
+        <w:t>EPM</w:t>
+      </w:r>
+      <w:r>
+        <w:rPr>
+          <w:b/>
+        </w:rPr>
+        <w:t>:</w:t>
+      </w:r>
+      <w:r>
+        <w:rPr>
+          <w:b/>
+        </w:rPr>
+        <w:t xml:space="preserve"> </w:t>
+      </w:r>
+      <w:r>
+        <w:t>es</w:t>
+      </w:r>
+      <w:r>
+        <w:t xml:space="preserve"> de</w:t>
+      </w:r>
+      <w:r>
+        <w:t xml:space="preserve"> nuestro</w:t>
+      </w:r>
+      <w:r>
+        <w:t>s</w:t>
+      </w:r>
+      <w:r>
+        <w:t xml:space="preserve"> </w:t>
+      </w:r>
+      <w:r>
+        <w:t>clientes más fieles y el más recurrente en pedirnos actualizaciones y mejoras para el sistema ARI después de todo el reciclaje para ellos es muy importante.</w:t>
+      </w:r>
+    </w:p>
+    <w:p>
+      <w:pPr>
+        <w:pStyle w:val="NormalWeb"/>
+        <w:spacing w:before="0" w:beforeAutospacing="0" w:after="0" w:afterAutospacing="0"/>
+      </w:pPr>
+      <w:r>
+        <w:t>  </w:t>
+      </w:r>
+    </w:p>
+    <w:p>
+      <w:pPr>
+        <w:pStyle w:val="NormalWeb"/>
+        <w:spacing w:before="0" w:beforeAutospacing="0" w:after="0" w:afterAutospacing="0"/>
+      </w:pPr>
+      <w:r>
+        <w:t>OTROS:</w:t>
+      </w:r>
+    </w:p>
+    <w:p>
+      <w:pPr>
+        <w:pStyle w:val="NormalWeb"/>
+        <w:spacing w:before="0" w:beforeAutospacing="0" w:after="0" w:afterAutospacing="0"/>
+      </w:pPr>
+      <w:r>
+        <w:t>*líder del equipo:</w:t>
+      </w:r>
+    </w:p>
+    <w:p>
+      <w:pPr>
+        <w:pStyle w:val="NormalWeb"/>
+        <w:spacing w:before="0" w:beforeAutospacing="0" w:after="0" w:afterAutospacing="0"/>
+      </w:pPr>
+      <w:r>
+        <w:rPr>
+          <w:b/>
+        </w:rPr>
+        <w:t>A</w:t>
+      </w:r>
+      <w:r>
+        <w:rPr>
+          <w:b/>
+        </w:rPr>
+        <w:t>urelio</w:t>
+      </w:r>
+      <w:r>
+        <w:rPr>
+          <w:b/>
+        </w:rPr>
+        <w:t>:</w:t>
+      </w:r>
+      <w:r>
+        <w:t xml:space="preserve"> es el que nos guía y nos ayuda en las actividades para poder hacer de ARI la mejor forma de reciclar en el mundo. tiene 30 años y es muy buen programador y un gran líder.</w:t>
+      </w:r>
+    </w:p>
+    <w:p>
+      <w:pPr>
+        <w:pStyle w:val="NormalWeb"/>
+        <w:spacing w:before="0" w:beforeAutospacing="0" w:after="0" w:afterAutospacing="0"/>
+      </w:pPr>
+    </w:p>
+    <w:p>
+      <w:pPr>
+        <w:rPr>
+          <w:lang w:val="en-US"/>
+        </w:rPr>
+      </w:pPr>
       <w:bookmarkStart w:id="0" w:name="_GoBack"/>
       <w:bookmarkEnd w:id="0"/>
-      <w:r>
-        <w:t xml:space="preserve"> está presente para arreglarlo.</w:t>
-      </w:r>
-    </w:p>
-    <w:p>
-      <w:pPr>
-        <w:pStyle w:val="NormalWeb"/>
-        <w:spacing w:before="0" w:beforeAutospacing="0" w:after="0" w:afterAutospacing="0"/>
-      </w:pPr>
-    </w:p>
-    <w:p>
-      <w:pPr>
-        <w:pStyle w:val="NormalWeb"/>
-        <w:spacing w:before="0" w:beforeAutospacing="0" w:after="0" w:afterAutospacing="0"/>
-      </w:pPr>
-      <w:r>
-        <w:t>GRUPO11:</w:t>
-      </w:r>
-    </w:p>
-    <w:p>
-      <w:pPr>
-        <w:pStyle w:val="NormalWeb"/>
-        <w:spacing w:before="0" w:beforeAutospacing="0" w:after="0" w:afterAutospacing="0"/>
-      </w:pPr>
-      <w:r>
-        <w:t>*Proveedor de recursos</w:t>
-      </w:r>
-      <w:r>
-        <w:t>:</w:t>
-      </w:r>
-    </w:p>
-    <w:p>
-      <w:pPr>
-        <w:pStyle w:val="NormalWeb"/>
-        <w:spacing w:before="0" w:beforeAutospacing="0" w:after="0" w:afterAutospacing="0"/>
-      </w:pPr>
-      <w:r>
-        <w:rPr>
-          <w:b/>
-        </w:rPr>
-        <w:t>Eugenio</w:t>
-      </w:r>
-      <w:r>
-        <w:t xml:space="preserve">: es el que nos provee de dinero </w:t>
-      </w:r>
-      <w:r>
-        <w:t>y recursos para poder crear nuestro producto, publicidad etc… tiene 40 años, es un hombre trabajador y responsable, es el líder de cadena del CTMA en el SENA.</w:t>
-      </w:r>
-    </w:p>
-    <w:p>
-      <w:pPr>
-        <w:pStyle w:val="NormalWeb"/>
-        <w:spacing w:before="0" w:beforeAutospacing="0" w:after="0" w:afterAutospacing="0"/>
-      </w:pPr>
-    </w:p>
-    <w:p>
-      <w:pPr>
-        <w:pStyle w:val="NormalWeb"/>
-        <w:spacing w:before="0" w:beforeAutospacing="0" w:after="0" w:afterAutospacing="0"/>
-      </w:pPr>
-      <w:r>
-        <w:t>GRUPO12:</w:t>
-      </w:r>
-    </w:p>
-    <w:p>
-      <w:pPr>
-        <w:pStyle w:val="NormalWeb"/>
-        <w:spacing w:before="0" w:beforeAutospacing="0" w:after="0" w:afterAutospacing="0"/>
-      </w:pPr>
-      <w:r>
-        <w:t>*Cliente:</w:t>
-      </w:r>
-    </w:p>
-    <w:p>
-      <w:pPr>
-        <w:pStyle w:val="NormalWeb"/>
-        <w:spacing w:before="0" w:beforeAutospacing="0" w:after="0" w:afterAutospacing="0"/>
-      </w:pPr>
-      <w:r>
-        <w:rPr>
-          <w:b/>
-        </w:rPr>
-        <w:t>EPM</w:t>
-      </w:r>
-      <w:r>
-        <w:rPr>
-          <w:b/>
-        </w:rPr>
-        <w:t>:</w:t>
-      </w:r>
-      <w:r>
-        <w:rPr>
-          <w:b/>
-        </w:rPr>
-        <w:t xml:space="preserve"> </w:t>
-      </w:r>
-      <w:r>
-        <w:t>es</w:t>
-      </w:r>
-      <w:r>
-        <w:t xml:space="preserve"> de</w:t>
-      </w:r>
-      <w:r>
-        <w:t xml:space="preserve"> nuestro</w:t>
-      </w:r>
-      <w:r>
-        <w:t>s</w:t>
-      </w:r>
-      <w:r>
-        <w:t xml:space="preserve"> </w:t>
-      </w:r>
-      <w:r>
-        <w:t>clientes más fieles y el más recurrente en pedirnos actualizaciones y mejoras para el sistema ARI después de todo el reciclaje para ellos es muy importante.</w:t>
-      </w:r>
-    </w:p>
-    <w:p>
-      <w:pPr>
-        <w:pStyle w:val="NormalWeb"/>
-        <w:spacing w:before="0" w:beforeAutospacing="0" w:after="0" w:afterAutospacing="0"/>
-      </w:pPr>
-      <w:r>
-        <w:t>  </w:t>
-      </w:r>
-    </w:p>
-    <w:p>
-      <w:pPr>
-        <w:pStyle w:val="NormalWeb"/>
-        <w:spacing w:before="0" w:beforeAutospacing="0" w:after="0" w:afterAutospacing="0"/>
-      </w:pPr>
-      <w:r>
-        <w:t>OTROS:</w:t>
-      </w:r>
-    </w:p>
-    <w:p>
-      <w:pPr>
-        <w:pStyle w:val="NormalWeb"/>
-        <w:spacing w:before="0" w:beforeAutospacing="0" w:after="0" w:afterAutospacing="0"/>
-      </w:pPr>
-      <w:r>
-        <w:t>*líder del equipo:</w:t>
-      </w:r>
-    </w:p>
-    <w:p>
-      <w:pPr>
-        <w:pStyle w:val="NormalWeb"/>
-        <w:spacing w:before="0" w:beforeAutospacing="0" w:after="0" w:afterAutospacing="0"/>
-      </w:pPr>
-      <w:r>
-        <w:rPr>
-          <w:b/>
-        </w:rPr>
-        <w:t>A</w:t>
-      </w:r>
-      <w:r>
-        <w:rPr>
-          <w:b/>
-        </w:rPr>
-        <w:t>urelio</w:t>
-      </w:r>
-      <w:r>
-        <w:rPr>
-          <w:b/>
-        </w:rPr>
-        <w:t>:</w:t>
-      </w:r>
-      <w:r>
-        <w:t xml:space="preserve"> es el que nos guía y nos ayuda en las actividades para poder hacer de ARI la mejor forma de reciclar en el mundo. tiene 30 años y es muy buen programador y un gran líder.</w:t>
-      </w:r>
-    </w:p>
-    <w:p>
-      <w:pPr>
-        <w:pStyle w:val="NormalWeb"/>
-        <w:spacing w:before="0" w:beforeAutospacing="0" w:after="0" w:afterAutospacing="0"/>
-      </w:pPr>
-    </w:p>
-    <w:p>
-      <w:pPr>
-        <w:pStyle w:val="NormalWeb"/>
-        <w:spacing w:before="0" w:beforeAutospacing="0" w:after="0" w:afterAutospacing="0"/>
-        <w:rPr>
-          <w:lang w:val="en-US"/>
-        </w:rPr>
-      </w:pPr>
-      <w:r>
-        <w:rPr>
-          <w:lang w:val="en-US"/>
-        </w:rPr>
-        <w:t>*Influencers:</w:t>
-      </w:r>
-    </w:p>
-    <w:p>
-      <w:pPr>
-        <w:pStyle w:val="NormalWeb"/>
-        <w:spacing w:before="0" w:beforeAutospacing="0" w:after="0" w:afterAutospacing="0"/>
-        <w:rPr>
-          <w:b/>
-          <w:lang w:val="en-US"/>
-        </w:rPr>
-      </w:pPr>
-      <w:r>
-        <w:rPr>
-          <w:b/>
-          <w:lang w:val="en-US"/>
-        </w:rPr>
-        <w:t xml:space="preserve">AriGameplays, Ahrileth, </w:t>
-      </w:r>
-      <w:r>
-        <w:rPr>
-          <w:b/>
-          <w:lang w:val="en-US"/>
-        </w:rPr>
-        <w:t>Ariana Grande</w:t>
-      </w:r>
-      <w:r>
-        <w:rPr>
-          <w:b/>
-          <w:lang w:val="en-US"/>
-        </w:rPr>
-        <w:t>.</w:t>
-      </w:r>
-    </w:p>
-    <w:p>
-      <w:pPr>
-        <w:rPr>
-          <w:lang w:val="en-US"/>
-        </w:rPr>
-      </w:pPr>
     </w:p>
     <w:sectPr>
       <w:pgSz w:w="12240" w:h="15840"/>

</xml_diff>